<commit_message>
Updated my Personal report
An error occured today resulted not being able to build and debug my
program, but was able to resolve it eventually.
</commit_message>
<xml_diff>
--- a/DylanChan_Phase3 _Personal Report.docx
+++ b/DylanChan_Phase3 _Personal Report.docx
@@ -106,11 +106,72 @@
       </w:r>
     </w:p>
     <w:p>
-      <w:r>
-        <w:t>https://github.com/DylanTLChan/DylanTChan_Phase3_MarioCraft.git</w:t>
+      <w:hyperlink r:id="rId4" w:history="1">
+        <w:r>
+          <w:rPr>
+            <w:rStyle w:val="Hyperlink"/>
+          </w:rPr>
+          <w:t>https://github.com/DylanTLChan/DylanTChan_Phase3_MarioCraft.git</w:t>
+        </w:r>
+      </w:hyperlink>
+    </w:p>
+    <w:p>
+      <w:r>
+        <w:t xml:space="preserve">Used Adobe Photoshop CS6 to create and design my 2 images for registration and login menu. </w:t>
+      </w:r>
+    </w:p>
+    <w:p/>
+    <w:p>
+      <w:r>
+        <w:t>Errors occurred while doing the project:</w:t>
+      </w:r>
+    </w:p>
+    <w:p>
+      <w:r>
+        <w:t xml:space="preserve">Error 11 </w:t>
+      </w:r>
+      <w:proofErr w:type="gramStart"/>
+      <w:r>
+        <w:t>Could</w:t>
+      </w:r>
+      <w:proofErr w:type="gramEnd"/>
+      <w:r>
+        <w:t xml:space="preserve"> not copy "</w:t>
+      </w:r>
+      <w:proofErr w:type="spellStart"/>
+      <w:r>
+        <w:t>obj</w:t>
+      </w:r>
+      <w:proofErr w:type="spellEnd"/>
+      <w:r>
+        <w:t>\Debug\DylanChan_MarioCraft_Phase3.exe" to "bin\Debug\DylanChan_MarioCraft_Phase3.exe". Exceeded retry count of 10. Failed.</w:t>
+      </w:r>
+      <w:r>
+        <w:tab/>
+        <w:t>DylanChan_MarioCraft_Phase3</w:t>
+      </w:r>
+    </w:p>
+    <w:p>
+      <w:r>
+        <w:t xml:space="preserve">This resulted not being able to build </w:t>
+      </w:r>
+      <w:r>
+        <w:t>and</w:t>
       </w:r>
       <w:bookmarkStart w:id="0" w:name="_GoBack"/>
       <w:bookmarkEnd w:id="0"/>
+      <w:r>
+        <w:t xml:space="preserve"> debug my program until I have to shut down my </w:t>
+      </w:r>
+      <w:r>
+        <w:t xml:space="preserve">laptop and </w:t>
+      </w:r>
+      <w:r>
+        <w:t>clean</w:t>
+      </w:r>
+      <w:r>
+        <w:t xml:space="preserve"> solution.</w:t>
+      </w:r>
     </w:p>
     <w:p/>
     <w:sectPr>
@@ -544,6 +605,17 @@
     <w:semiHidden/>
     <w:unhideWhenUsed/>
   </w:style>
+  <w:style w:type="character" w:styleId="Hyperlink">
+    <w:name w:val="Hyperlink"/>
+    <w:basedOn w:val="DefaultParagraphFont"/>
+    <w:uiPriority w:val="99"/>
+    <w:unhideWhenUsed/>
+    <w:rsid w:val="00304ACC"/>
+    <w:rPr>
+      <w:color w:val="0563C1" w:themeColor="hyperlink"/>
+      <w:u w:val="single"/>
+    </w:rPr>
+  </w:style>
 </w:styles>
 </file>
 

</xml_diff>

<commit_message>
fixed Problem with USERID incrementaion
Fixed Problem With UserID incrementaion
It now increments so it will not clash with other USERID that prevented
from adding more than 1 user.
</commit_message>
<xml_diff>
--- a/DylanChan_Phase3 _Personal Report.docx
+++ b/DylanChan_Phase3 _Personal Report.docx
@@ -158,22 +158,113 @@
       <w:r>
         <w:t>and</w:t>
       </w:r>
+      <w:r>
+        <w:t xml:space="preserve"> debug my program until I have to shut down my </w:t>
+      </w:r>
+      <w:r>
+        <w:t xml:space="preserve">laptop and </w:t>
+      </w:r>
+      <w:r>
+        <w:t>clean</w:t>
+      </w:r>
+      <w:r>
+        <w:t xml:space="preserve"> solution.</w:t>
+      </w:r>
+    </w:p>
+    <w:p/>
+    <w:p/>
+    <w:p>
+      <w:r>
+        <w:rPr>
+          <w:noProof/>
+          <w:lang w:eastAsia="en-IE"/>
+        </w:rPr>
+        <w:lastRenderedPageBreak/>
+        <w:drawing>
+          <wp:inline distT="0" distB="0" distL="0" distR="0" wp14:anchorId="0382D03E" wp14:editId="630621F7">
+            <wp:extent cx="5731510" cy="3223895"/>
+            <wp:effectExtent l="0" t="0" r="2540" b="0"/>
+            <wp:docPr id="1" name="Picture 1"/>
+            <wp:cNvGraphicFramePr>
+              <a:graphicFrameLocks xmlns:a="http://schemas.openxmlformats.org/drawingml/2006/main" noChangeAspect="1"/>
+            </wp:cNvGraphicFramePr>
+            <a:graphic xmlns:a="http://schemas.openxmlformats.org/drawingml/2006/main">
+              <a:graphicData uri="http://schemas.openxmlformats.org/drawingml/2006/picture">
+                <pic:pic xmlns:pic="http://schemas.openxmlformats.org/drawingml/2006/picture">
+                  <pic:nvPicPr>
+                    <pic:cNvPr id="1" name=""/>
+                    <pic:cNvPicPr/>
+                  </pic:nvPicPr>
+                  <pic:blipFill>
+                    <a:blip r:embed="rId5"/>
+                    <a:stretch>
+                      <a:fillRect/>
+                    </a:stretch>
+                  </pic:blipFill>
+                  <pic:spPr>
+                    <a:xfrm>
+                      <a:off x="0" y="0"/>
+                      <a:ext cx="5731510" cy="3223895"/>
+                    </a:xfrm>
+                    <a:prstGeom prst="rect">
+                      <a:avLst/>
+                    </a:prstGeom>
+                  </pic:spPr>
+                </pic:pic>
+              </a:graphicData>
+            </a:graphic>
+          </wp:inline>
+        </w:drawing>
+      </w:r>
+    </w:p>
+    <w:p>
       <w:bookmarkStart w:id="0" w:name="_GoBack"/>
       <w:bookmarkEnd w:id="0"/>
-      <w:r>
-        <w:t xml:space="preserve"> debug my program until I have to shut down my </w:t>
-      </w:r>
-      <w:r>
-        <w:t xml:space="preserve">laptop and </w:t>
-      </w:r>
-      <w:r>
-        <w:t>clean</w:t>
-      </w:r>
-      <w:r>
-        <w:t xml:space="preserve"> solution.</w:t>
-      </w:r>
     </w:p>
     <w:p/>
+    <w:p>
+      <w:r>
+        <w:rPr>
+          <w:noProof/>
+          <w:lang w:eastAsia="en-IE"/>
+        </w:rPr>
+        <w:drawing>
+          <wp:inline distT="0" distB="0" distL="0" distR="0" wp14:anchorId="2F33056B" wp14:editId="00324731">
+            <wp:extent cx="5731510" cy="3223895"/>
+            <wp:effectExtent l="0" t="0" r="2540" b="0"/>
+            <wp:docPr id="2" name="Picture 2"/>
+            <wp:cNvGraphicFramePr>
+              <a:graphicFrameLocks xmlns:a="http://schemas.openxmlformats.org/drawingml/2006/main" noChangeAspect="1"/>
+            </wp:cNvGraphicFramePr>
+            <a:graphic xmlns:a="http://schemas.openxmlformats.org/drawingml/2006/main">
+              <a:graphicData uri="http://schemas.openxmlformats.org/drawingml/2006/picture">
+                <pic:pic xmlns:pic="http://schemas.openxmlformats.org/drawingml/2006/picture">
+                  <pic:nvPicPr>
+                    <pic:cNvPr id="1" name=""/>
+                    <pic:cNvPicPr/>
+                  </pic:nvPicPr>
+                  <pic:blipFill>
+                    <a:blip r:embed="rId6"/>
+                    <a:stretch>
+                      <a:fillRect/>
+                    </a:stretch>
+                  </pic:blipFill>
+                  <pic:spPr>
+                    <a:xfrm>
+                      <a:off x="0" y="0"/>
+                      <a:ext cx="5731510" cy="3223895"/>
+                    </a:xfrm>
+                    <a:prstGeom prst="rect">
+                      <a:avLst/>
+                    </a:prstGeom>
+                  </pic:spPr>
+                </pic:pic>
+              </a:graphicData>
+            </a:graphic>
+          </wp:inline>
+        </w:drawing>
+      </w:r>
+    </w:p>
     <w:sectPr>
       <w:pgSz w:w="11906" w:h="16838"/>
       <w:pgMar w:top="1440" w:right="1440" w:bottom="1440" w:left="1440" w:header="708" w:footer="708" w:gutter="0"/>

</xml_diff>

<commit_message>
Updated Personal Report, Added app icon and Added Code to Login validations
briefly updated my Personal Report  and took screenshots of validations.

Used Adobe Photoshop to create app icon, then used
ICO online Converter to convert .jpg to .ico file.

Added Code so that form cannot be resized for frmRegisterMenu and
frmLoginMenu
Login now fully validates and compares email and password from database
successfully

Added code that hides input when entering in password field and button
to unhide if needed.

Made minor changes to GUI (background colour and text font sizes).
</commit_message>
<xml_diff>
--- a/DylanChan_Phase3 _Personal Report.docx
+++ b/DylanChan_Phase3 _Personal Report.docx
@@ -92,6 +92,13 @@
         </w:rPr>
         <w:t>Dylan Chan</w:t>
       </w:r>
+      <w:r>
+        <w:rPr>
+          <w:sz w:val="32"/>
+          <w:szCs w:val="32"/>
+        </w:rPr>
+        <w:t xml:space="preserve"> (T00173201)</w:t>
+      </w:r>
     </w:p>
     <w:p/>
     <w:p/>
@@ -106,6 +113,11 @@
       </w:r>
     </w:p>
     <w:p>
+      <w:pPr>
+        <w:rPr>
+          <w:rStyle w:val="Hyperlink"/>
+        </w:rPr>
+      </w:pPr>
       <w:hyperlink r:id="rId4" w:history="1">
         <w:r>
           <w:rPr>
@@ -116,8 +128,94 @@
       </w:hyperlink>
     </w:p>
     <w:p>
-      <w:r>
-        <w:t xml:space="preserve">Used Adobe Photoshop CS6 to create and design my 2 images for registration and login menu. </w:t>
+      <w:hyperlink r:id="rId5" w:history="1">
+        <w:r>
+          <w:rPr>
+            <w:rStyle w:val="Hyperlink"/>
+          </w:rPr>
+          <w:t>https://www.icoconverter.com/</w:t>
+        </w:r>
+      </w:hyperlink>
+    </w:p>
+    <w:p/>
+    <w:p/>
+    <w:p>
+      <w:pPr>
+        <w:rPr>
+          <w:b/>
+          <w:sz w:val="28"/>
+          <w:szCs w:val="28"/>
+        </w:rPr>
+      </w:pPr>
+      <w:r>
+        <w:rPr>
+          <w:b/>
+          <w:sz w:val="28"/>
+          <w:szCs w:val="28"/>
+        </w:rPr>
+        <w:t>Using GitHub for version control</w:t>
+      </w:r>
+    </w:p>
+    <w:p>
+      <w:r>
+        <w:t xml:space="preserve">For my induvial phase 3 I had decided to use GitHub for version control </w:t>
+      </w:r>
+      <w:r>
+        <w:t>as I am familiar with it as I have been using it for my other modules.</w:t>
+      </w:r>
+      <w:r>
+        <w:t xml:space="preserve"> It allows me to version control my project.</w:t>
+      </w:r>
+      <w:r>
+        <w:t xml:space="preserve"> </w:t>
+      </w:r>
+    </w:p>
+    <w:p/>
+    <w:p>
+      <w:pPr>
+        <w:rPr>
+          <w:b/>
+          <w:sz w:val="28"/>
+          <w:szCs w:val="28"/>
+        </w:rPr>
+      </w:pPr>
+      <w:r>
+        <w:rPr>
+          <w:b/>
+          <w:sz w:val="28"/>
+          <w:szCs w:val="28"/>
+        </w:rPr>
+        <w:t>Using Adobe Photoshop CS6 to create images</w:t>
+      </w:r>
+      <w:bookmarkStart w:id="0" w:name="_GoBack"/>
+      <w:bookmarkEnd w:id="0"/>
+    </w:p>
+    <w:p>
+      <w:r>
+        <w:t>Used Adobe Photosh</w:t>
+      </w:r>
+      <w:r>
+        <w:t xml:space="preserve">op CS6 to create and design my 3 images for registration, </w:t>
+      </w:r>
+      <w:r>
+        <w:t>login menu</w:t>
+      </w:r>
+      <w:r>
+        <w:t xml:space="preserve"> and app icon</w:t>
+      </w:r>
+      <w:r>
+        <w:t xml:space="preserve">. </w:t>
+      </w:r>
+      <w:r>
+        <w:t xml:space="preserve"> Used ICO online converter to convert my app icon which I .jpg to .</w:t>
+      </w:r>
+      <w:proofErr w:type="spellStart"/>
+      <w:r>
+        <w:t>ico</w:t>
+      </w:r>
+      <w:proofErr w:type="spellEnd"/>
+      <w:r>
+        <w:t xml:space="preserve"> so that I can import it to visual studio to use it.</w:t>
       </w:r>
     </w:p>
     <w:p/>
@@ -173,16 +271,33 @@
     </w:p>
     <w:p/>
     <w:p/>
+    <w:p/>
+    <w:p/>
+    <w:p/>
+    <w:p/>
+    <w:p/>
+    <w:p/>
+    <w:p/>
+    <w:p/>
+    <w:p/>
+    <w:p/>
+    <w:p/>
+    <w:p/>
+    <w:p/>
+    <w:p>
+      <w:r>
+        <w:t>Successfully Registered New User</w:t>
+      </w:r>
+    </w:p>
     <w:p>
       <w:r>
         <w:rPr>
           <w:noProof/>
           <w:lang w:eastAsia="en-IE"/>
         </w:rPr>
-        <w:lastRenderedPageBreak/>
         <w:drawing>
-          <wp:inline distT="0" distB="0" distL="0" distR="0" wp14:anchorId="0382D03E" wp14:editId="630621F7">
-            <wp:extent cx="5731510" cy="3223895"/>
+          <wp:inline distT="0" distB="0" distL="0" distR="0" wp14:anchorId="62CED362" wp14:editId="533C9F27">
+            <wp:extent cx="5731510" cy="3105150"/>
             <wp:effectExtent l="0" t="0" r="2540" b="0"/>
             <wp:docPr id="1" name="Picture 1"/>
             <wp:cNvGraphicFramePr>
@@ -195,20 +310,27 @@
                     <pic:cNvPr id="1" name=""/>
                     <pic:cNvPicPr/>
                   </pic:nvPicPr>
-                  <pic:blipFill>
-                    <a:blip r:embed="rId5"/>
-                    <a:stretch>
-                      <a:fillRect/>
-                    </a:stretch>
+                  <pic:blipFill rotWithShape="1">
+                    <a:blip r:embed="rId6"/>
+                    <a:srcRect b="3683"/>
+                    <a:stretch/>
                   </pic:blipFill>
-                  <pic:spPr>
+                  <pic:spPr bwMode="auto">
                     <a:xfrm>
                       <a:off x="0" y="0"/>
-                      <a:ext cx="5731510" cy="3223895"/>
+                      <a:ext cx="5731510" cy="3105150"/>
                     </a:xfrm>
                     <a:prstGeom prst="rect">
                       <a:avLst/>
                     </a:prstGeom>
+                    <a:ln>
+                      <a:noFill/>
+                    </a:ln>
+                    <a:extLst>
+                      <a:ext uri="{53640926-AAD7-44D8-BBD7-CCE9431645EC}">
+                        <a14:shadowObscured xmlns:a14="http://schemas.microsoft.com/office/drawing/2010/main"/>
+                      </a:ext>
+                    </a:extLst>
                   </pic:spPr>
                 </pic:pic>
               </a:graphicData>
@@ -217,22 +339,25 @@
         </w:drawing>
       </w:r>
     </w:p>
-    <w:p>
-      <w:bookmarkStart w:id="0" w:name="_GoBack"/>
-      <w:bookmarkEnd w:id="0"/>
-    </w:p>
-    <w:p/>
+    <w:p/>
+    <w:p/>
+    <w:p>
+      <w:r>
+        <w:t>Table that contains newly registered user Jake@gmail.com and password: Jake123456789</w:t>
+      </w:r>
+    </w:p>
     <w:p>
       <w:r>
         <w:rPr>
           <w:noProof/>
           <w:lang w:eastAsia="en-IE"/>
         </w:rPr>
+        <w:lastRenderedPageBreak/>
         <w:drawing>
-          <wp:inline distT="0" distB="0" distL="0" distR="0" wp14:anchorId="2F33056B" wp14:editId="00324731">
+          <wp:inline distT="0" distB="0" distL="0" distR="0" wp14:anchorId="0E36EFA9" wp14:editId="1EA7463E">
             <wp:extent cx="5731510" cy="3223895"/>
             <wp:effectExtent l="0" t="0" r="2540" b="0"/>
-            <wp:docPr id="2" name="Picture 2"/>
+            <wp:docPr id="5" name="Picture 5"/>
             <wp:cNvGraphicFramePr>
               <a:graphicFrameLocks xmlns:a="http://schemas.openxmlformats.org/drawingml/2006/main" noChangeAspect="1"/>
             </wp:cNvGraphicFramePr>
@@ -243,13 +368,12 @@
                     <pic:cNvPr id="1" name=""/>
                     <pic:cNvPicPr/>
                   </pic:nvPicPr>
-                  <pic:blipFill>
-                    <a:blip r:embed="rId6"/>
-                    <a:stretch>
-                      <a:fillRect/>
-                    </a:stretch>
+                  <pic:blipFill rotWithShape="1">
+                    <a:blip r:embed="rId7"/>
+                    <a:srcRect l="-831" t="-3545" r="831" b="3545"/>
+                    <a:stretch/>
                   </pic:blipFill>
-                  <pic:spPr>
+                  <pic:spPr bwMode="auto">
                     <a:xfrm>
                       <a:off x="0" y="0"/>
                       <a:ext cx="5731510" cy="3223895"/>
@@ -257,6 +381,189 @@
                     <a:prstGeom prst="rect">
                       <a:avLst/>
                     </a:prstGeom>
+                    <a:ln>
+                      <a:noFill/>
+                    </a:ln>
+                    <a:extLst>
+                      <a:ext uri="{53640926-AAD7-44D8-BBD7-CCE9431645EC}">
+                        <a14:shadowObscured xmlns:a14="http://schemas.microsoft.com/office/drawing/2010/main"/>
+                      </a:ext>
+                    </a:extLst>
+                  </pic:spPr>
+                </pic:pic>
+              </a:graphicData>
+            </a:graphic>
+          </wp:inline>
+        </w:drawing>
+      </w:r>
+    </w:p>
+    <w:p/>
+    <w:p/>
+    <w:p>
+      <w:r>
+        <w:t xml:space="preserve">Successfully Logged in </w:t>
+      </w:r>
+    </w:p>
+    <w:p>
+      <w:r>
+        <w:rPr>
+          <w:noProof/>
+          <w:lang w:eastAsia="en-IE"/>
+        </w:rPr>
+        <w:drawing>
+          <wp:inline distT="0" distB="0" distL="0" distR="0" wp14:anchorId="672E6419" wp14:editId="07E89676">
+            <wp:extent cx="5731510" cy="3105150"/>
+            <wp:effectExtent l="0" t="0" r="2540" b="0"/>
+            <wp:docPr id="6" name="Picture 6"/>
+            <wp:cNvGraphicFramePr>
+              <a:graphicFrameLocks xmlns:a="http://schemas.openxmlformats.org/drawingml/2006/main" noChangeAspect="1"/>
+            </wp:cNvGraphicFramePr>
+            <a:graphic xmlns:a="http://schemas.openxmlformats.org/drawingml/2006/main">
+              <a:graphicData uri="http://schemas.openxmlformats.org/drawingml/2006/picture">
+                <pic:pic xmlns:pic="http://schemas.openxmlformats.org/drawingml/2006/picture">
+                  <pic:nvPicPr>
+                    <pic:cNvPr id="1" name=""/>
+                    <pic:cNvPicPr/>
+                  </pic:nvPicPr>
+                  <pic:blipFill rotWithShape="1">
+                    <a:blip r:embed="rId8"/>
+                    <a:srcRect b="3683"/>
+                    <a:stretch/>
+                  </pic:blipFill>
+                  <pic:spPr bwMode="auto">
+                    <a:xfrm>
+                      <a:off x="0" y="0"/>
+                      <a:ext cx="5731510" cy="3105150"/>
+                    </a:xfrm>
+                    <a:prstGeom prst="rect">
+                      <a:avLst/>
+                    </a:prstGeom>
+                    <a:ln>
+                      <a:noFill/>
+                    </a:ln>
+                    <a:extLst>
+                      <a:ext uri="{53640926-AAD7-44D8-BBD7-CCE9431645EC}">
+                        <a14:shadowObscured xmlns:a14="http://schemas.microsoft.com/office/drawing/2010/main"/>
+                      </a:ext>
+                    </a:extLst>
+                  </pic:spPr>
+                </pic:pic>
+              </a:graphicData>
+            </a:graphic>
+          </wp:inline>
+        </w:drawing>
+      </w:r>
+    </w:p>
+    <w:p/>
+    <w:p/>
+    <w:p/>
+    <w:p/>
+    <w:p/>
+    <w:p/>
+    <w:p>
+      <w:r>
+        <w:t>Invalid Email address entered.</w:t>
+      </w:r>
+    </w:p>
+    <w:p>
+      <w:r>
+        <w:rPr>
+          <w:noProof/>
+          <w:lang w:eastAsia="en-IE"/>
+        </w:rPr>
+        <w:drawing>
+          <wp:inline distT="0" distB="0" distL="0" distR="0" wp14:anchorId="7DEA6457" wp14:editId="5B431B8E">
+            <wp:extent cx="5731510" cy="3114675"/>
+            <wp:effectExtent l="0" t="0" r="2540" b="9525"/>
+            <wp:docPr id="8" name="Picture 8"/>
+            <wp:cNvGraphicFramePr>
+              <a:graphicFrameLocks xmlns:a="http://schemas.openxmlformats.org/drawingml/2006/main" noChangeAspect="1"/>
+            </wp:cNvGraphicFramePr>
+            <a:graphic xmlns:a="http://schemas.openxmlformats.org/drawingml/2006/main">
+              <a:graphicData uri="http://schemas.openxmlformats.org/drawingml/2006/picture">
+                <pic:pic xmlns:pic="http://schemas.openxmlformats.org/drawingml/2006/picture">
+                  <pic:nvPicPr>
+                    <pic:cNvPr id="1" name=""/>
+                    <pic:cNvPicPr/>
+                  </pic:nvPicPr>
+                  <pic:blipFill rotWithShape="1">
+                    <a:blip r:embed="rId9"/>
+                    <a:srcRect b="3388"/>
+                    <a:stretch/>
+                  </pic:blipFill>
+                  <pic:spPr bwMode="auto">
+                    <a:xfrm>
+                      <a:off x="0" y="0"/>
+                      <a:ext cx="5731510" cy="3114675"/>
+                    </a:xfrm>
+                    <a:prstGeom prst="rect">
+                      <a:avLst/>
+                    </a:prstGeom>
+                    <a:ln>
+                      <a:noFill/>
+                    </a:ln>
+                    <a:extLst>
+                      <a:ext uri="{53640926-AAD7-44D8-BBD7-CCE9431645EC}">
+                        <a14:shadowObscured xmlns:a14="http://schemas.microsoft.com/office/drawing/2010/main"/>
+                      </a:ext>
+                    </a:extLst>
+                  </pic:spPr>
+                </pic:pic>
+              </a:graphicData>
+            </a:graphic>
+          </wp:inline>
+        </w:drawing>
+      </w:r>
+    </w:p>
+    <w:p/>
+    <w:p/>
+    <w:p>
+      <w:r>
+        <w:t>Invalid Password entered.</w:t>
+      </w:r>
+    </w:p>
+    <w:p>
+      <w:r>
+        <w:rPr>
+          <w:noProof/>
+          <w:lang w:eastAsia="en-IE"/>
+        </w:rPr>
+        <w:drawing>
+          <wp:inline distT="0" distB="0" distL="0" distR="0" wp14:anchorId="503CEC10" wp14:editId="1065FCB4">
+            <wp:extent cx="5731510" cy="3105150"/>
+            <wp:effectExtent l="0" t="0" r="2540" b="0"/>
+            <wp:docPr id="7" name="Picture 7"/>
+            <wp:cNvGraphicFramePr>
+              <a:graphicFrameLocks xmlns:a="http://schemas.openxmlformats.org/drawingml/2006/main" noChangeAspect="1"/>
+            </wp:cNvGraphicFramePr>
+            <a:graphic xmlns:a="http://schemas.openxmlformats.org/drawingml/2006/main">
+              <a:graphicData uri="http://schemas.openxmlformats.org/drawingml/2006/picture">
+                <pic:pic xmlns:pic="http://schemas.openxmlformats.org/drawingml/2006/picture">
+                  <pic:nvPicPr>
+                    <pic:cNvPr id="1" name=""/>
+                    <pic:cNvPicPr/>
+                  </pic:nvPicPr>
+                  <pic:blipFill rotWithShape="1">
+                    <a:blip r:embed="rId10"/>
+                    <a:srcRect b="3683"/>
+                    <a:stretch/>
+                  </pic:blipFill>
+                  <pic:spPr bwMode="auto">
+                    <a:xfrm>
+                      <a:off x="0" y="0"/>
+                      <a:ext cx="5731510" cy="3105150"/>
+                    </a:xfrm>
+                    <a:prstGeom prst="rect">
+                      <a:avLst/>
+                    </a:prstGeom>
+                    <a:ln>
+                      <a:noFill/>
+                    </a:ln>
+                    <a:extLst>
+                      <a:ext uri="{53640926-AAD7-44D8-BBD7-CCE9431645EC}">
+                        <a14:shadowObscured xmlns:a14="http://schemas.microsoft.com/office/drawing/2010/main"/>
+                      </a:ext>
+                    </a:extLst>
                   </pic:spPr>
                 </pic:pic>
               </a:graphicData>

</xml_diff>